<commit_message>
Limitation of monolithic architecture
</commit_message>
<xml_diff>
--- a/Microservice.docx
+++ b/Microservice.docx
@@ -132,7 +132,23 @@
           <w:sz w:val="28"/>
           <w:szCs w:val="28"/>
         </w:rPr>
-        <w:t xml:space="preserve"> was introduced as a general-purpose programming language it allows the people from other departments to write a program. This leads to the rapid growth of computer applications and also increase the complexity for the software developers.</w:t>
+        <w:t xml:space="preserve"> was introduced as a general-purpose programming language it allows the people from other departments to write a program. This leads to the rapid growth of computer applications </w:t>
+      </w:r>
+      <w:proofErr w:type="gramStart"/>
+      <w:r>
+        <w:rPr>
+          <w:sz w:val="28"/>
+          <w:szCs w:val="28"/>
+        </w:rPr>
+        <w:t>and also</w:t>
+      </w:r>
+      <w:proofErr w:type="gramEnd"/>
+      <w:r>
+        <w:rPr>
+          <w:sz w:val="28"/>
+          <w:szCs w:val="28"/>
+        </w:rPr>
+        <w:t xml:space="preserve"> increase the complexity for the software developers.</w:t>
       </w:r>
     </w:p>
     <w:p>
@@ -233,6 +249,7 @@
         <w:t xml:space="preserve"> </w:t>
       </w:r>
       <w:proofErr w:type="spellStart"/>
+      <w:proofErr w:type="gramStart"/>
       <w:r>
         <w:rPr>
           <w:b/>
@@ -242,6 +259,7 @@
         <w:t>W.Dijkstra</w:t>
       </w:r>
       <w:proofErr w:type="spellEnd"/>
+      <w:proofErr w:type="gramEnd"/>
       <w:r>
         <w:rPr>
           <w:b/>
@@ -581,6 +599,8 @@
           <w:szCs w:val="28"/>
         </w:rPr>
       </w:pPr>
+      <w:bookmarkStart w:id="0" w:name="_GoBack"/>
+      <w:bookmarkEnd w:id="0"/>
       <w:r>
         <w:rPr>
           <w:sz w:val="28"/>
@@ -614,12 +634,397 @@
       <w:pPr>
         <w:spacing w:before="240" w:after="240"/>
         <w:rPr>
-          <w:sz w:val="28"/>
-          <w:szCs w:val="28"/>
-        </w:rPr>
-      </w:pPr>
-      <w:bookmarkStart w:id="0" w:name="_GoBack"/>
-      <w:bookmarkEnd w:id="0"/>
+          <w:b/>
+          <w:sz w:val="40"/>
+          <w:szCs w:val="40"/>
+        </w:rPr>
+      </w:pPr>
+      <w:r>
+        <w:rPr>
+          <w:b/>
+          <w:sz w:val="40"/>
+          <w:szCs w:val="40"/>
+        </w:rPr>
+        <w:t>Limitation of Monolithic Architecture</w:t>
+      </w:r>
+    </w:p>
+    <w:p>
+      <w:pPr>
+        <w:spacing w:before="240" w:after="240"/>
+        <w:rPr>
+          <w:b/>
+          <w:sz w:val="28"/>
+          <w:szCs w:val="28"/>
+          <w:u w:val="single"/>
+        </w:rPr>
+      </w:pPr>
+      <w:r>
+        <w:rPr>
+          <w:b/>
+          <w:sz w:val="28"/>
+          <w:szCs w:val="28"/>
+          <w:u w:val="single"/>
+        </w:rPr>
+        <w:t xml:space="preserve">Application </w:t>
+      </w:r>
+      <w:proofErr w:type="gramStart"/>
+      <w:r>
+        <w:rPr>
+          <w:b/>
+          <w:sz w:val="28"/>
+          <w:szCs w:val="28"/>
+          <w:u w:val="single"/>
+        </w:rPr>
+        <w:t>Scaling:-</w:t>
+      </w:r>
+      <w:proofErr w:type="gramEnd"/>
+    </w:p>
+    <w:p>
+      <w:pPr>
+        <w:spacing w:before="240" w:after="240"/>
+        <w:ind w:firstLine="720"/>
+        <w:rPr>
+          <w:sz w:val="28"/>
+          <w:szCs w:val="28"/>
+        </w:rPr>
+      </w:pPr>
+      <w:r>
+        <w:rPr>
+          <w:sz w:val="28"/>
+          <w:szCs w:val="28"/>
+        </w:rPr>
+        <w:t xml:space="preserve">Monolithic </w:t>
+      </w:r>
+      <w:proofErr w:type="gramStart"/>
+      <w:r>
+        <w:rPr>
+          <w:sz w:val="28"/>
+          <w:szCs w:val="28"/>
+        </w:rPr>
+        <w:t>architecture based</w:t>
+      </w:r>
+      <w:proofErr w:type="gramEnd"/>
+      <w:r>
+        <w:rPr>
+          <w:sz w:val="28"/>
+          <w:szCs w:val="28"/>
+        </w:rPr>
+        <w:t xml:space="preserve"> software applications support one programming language so </w:t>
+      </w:r>
+      <w:proofErr w:type="spellStart"/>
+      <w:r>
+        <w:rPr>
+          <w:sz w:val="28"/>
+          <w:szCs w:val="28"/>
+        </w:rPr>
+        <w:t>its</w:t>
+      </w:r>
+      <w:proofErr w:type="spellEnd"/>
+      <w:r>
+        <w:rPr>
+          <w:sz w:val="28"/>
+          <w:szCs w:val="28"/>
+        </w:rPr>
+        <w:t xml:space="preserve"> difficult to scale up the particular feature of an application. To scale up in monolithic we </w:t>
+      </w:r>
+      <w:proofErr w:type="gramStart"/>
+      <w:r>
+        <w:rPr>
+          <w:sz w:val="28"/>
+          <w:szCs w:val="28"/>
+        </w:rPr>
+        <w:t>have to</w:t>
+      </w:r>
+      <w:proofErr w:type="gramEnd"/>
+      <w:r>
+        <w:rPr>
+          <w:sz w:val="28"/>
+          <w:szCs w:val="28"/>
+        </w:rPr>
+        <w:t xml:space="preserve"> scale up the whole application.</w:t>
+      </w:r>
+    </w:p>
+    <w:p>
+      <w:pPr>
+        <w:spacing w:before="240" w:after="240"/>
+        <w:rPr>
+          <w:b/>
+          <w:sz w:val="28"/>
+          <w:szCs w:val="28"/>
+          <w:u w:val="single"/>
+        </w:rPr>
+      </w:pPr>
+      <w:r>
+        <w:rPr>
+          <w:b/>
+          <w:sz w:val="28"/>
+          <w:szCs w:val="28"/>
+          <w:u w:val="single"/>
+        </w:rPr>
+        <w:t xml:space="preserve">Development </w:t>
+      </w:r>
+      <w:proofErr w:type="gramStart"/>
+      <w:r>
+        <w:rPr>
+          <w:b/>
+          <w:sz w:val="28"/>
+          <w:szCs w:val="28"/>
+          <w:u w:val="single"/>
+        </w:rPr>
+        <w:t>velocity:-</w:t>
+      </w:r>
+      <w:proofErr w:type="gramEnd"/>
+    </w:p>
+    <w:p>
+      <w:pPr>
+        <w:spacing w:before="240" w:after="240"/>
+        <w:ind w:firstLine="720"/>
+        <w:rPr>
+          <w:sz w:val="28"/>
+          <w:szCs w:val="28"/>
+        </w:rPr>
+      </w:pPr>
+      <w:r>
+        <w:rPr>
+          <w:sz w:val="28"/>
+          <w:szCs w:val="28"/>
+        </w:rPr>
+        <w:t>Development velocity of the monolithic application is very slow because the modules are tightly coupled with each other and developers have a huge cognitive load.</w:t>
+      </w:r>
+    </w:p>
+    <w:p>
+      <w:pPr>
+        <w:spacing w:before="240" w:after="240"/>
+        <w:rPr>
+          <w:b/>
+          <w:sz w:val="28"/>
+          <w:szCs w:val="28"/>
+          <w:u w:val="single"/>
+        </w:rPr>
+      </w:pPr>
+      <w:r>
+        <w:rPr>
+          <w:b/>
+          <w:sz w:val="28"/>
+          <w:szCs w:val="28"/>
+          <w:u w:val="single"/>
+        </w:rPr>
+        <w:t xml:space="preserve">Development </w:t>
+      </w:r>
+      <w:proofErr w:type="gramStart"/>
+      <w:r>
+        <w:rPr>
+          <w:b/>
+          <w:sz w:val="28"/>
+          <w:szCs w:val="28"/>
+          <w:u w:val="single"/>
+        </w:rPr>
+        <w:t>Scaling:-</w:t>
+      </w:r>
+      <w:proofErr w:type="gramEnd"/>
+    </w:p>
+    <w:p>
+      <w:pPr>
+        <w:spacing w:before="240" w:after="240"/>
+        <w:ind w:firstLine="720"/>
+        <w:rPr>
+          <w:sz w:val="28"/>
+          <w:szCs w:val="28"/>
+        </w:rPr>
+      </w:pPr>
+      <w:r>
+        <w:rPr>
+          <w:sz w:val="28"/>
+          <w:szCs w:val="28"/>
+        </w:rPr>
+        <w:t>Due to the tightly coupled modules, there is less synchronization and the developers cannot work independently so hiring more developers does not produce more feature.</w:t>
+      </w:r>
+    </w:p>
+    <w:p>
+      <w:pPr>
+        <w:spacing w:before="240" w:after="240"/>
+        <w:rPr>
+          <w:b/>
+          <w:sz w:val="28"/>
+          <w:szCs w:val="28"/>
+          <w:u w:val="single"/>
+        </w:rPr>
+      </w:pPr>
+      <w:r>
+        <w:rPr>
+          <w:b/>
+          <w:sz w:val="28"/>
+          <w:szCs w:val="28"/>
+          <w:u w:val="single"/>
+        </w:rPr>
+        <w:t xml:space="preserve">Release </w:t>
+      </w:r>
+      <w:proofErr w:type="gramStart"/>
+      <w:r>
+        <w:rPr>
+          <w:b/>
+          <w:sz w:val="28"/>
+          <w:szCs w:val="28"/>
+          <w:u w:val="single"/>
+        </w:rPr>
+        <w:t>cycle:-</w:t>
+      </w:r>
+      <w:proofErr w:type="gramEnd"/>
+    </w:p>
+    <w:p>
+      <w:pPr>
+        <w:spacing w:before="240" w:after="240"/>
+        <w:ind w:firstLine="720"/>
+        <w:rPr>
+          <w:sz w:val="28"/>
+          <w:szCs w:val="28"/>
+        </w:rPr>
+      </w:pPr>
+      <w:r>
+        <w:rPr>
+          <w:sz w:val="28"/>
+          <w:szCs w:val="28"/>
+        </w:rPr>
+        <w:t>Large monolithic application takes more time to deploy usually 6 months to 2 or 3 years.</w:t>
+      </w:r>
+    </w:p>
+    <w:p>
+      <w:pPr>
+        <w:spacing w:before="240" w:after="240"/>
+        <w:rPr>
+          <w:b/>
+          <w:sz w:val="28"/>
+          <w:szCs w:val="28"/>
+          <w:u w:val="single"/>
+        </w:rPr>
+      </w:pPr>
+      <w:proofErr w:type="gramStart"/>
+      <w:r>
+        <w:rPr>
+          <w:b/>
+          <w:sz w:val="28"/>
+          <w:szCs w:val="28"/>
+          <w:u w:val="single"/>
+        </w:rPr>
+        <w:t>Modularization:-</w:t>
+      </w:r>
+      <w:proofErr w:type="gramEnd"/>
+    </w:p>
+    <w:p>
+      <w:pPr>
+        <w:spacing w:before="240" w:after="240"/>
+        <w:ind w:firstLine="720"/>
+        <w:rPr>
+          <w:sz w:val="28"/>
+          <w:szCs w:val="28"/>
+        </w:rPr>
+      </w:pPr>
+      <w:r>
+        <w:rPr>
+          <w:sz w:val="28"/>
+          <w:szCs w:val="28"/>
+        </w:rPr>
+        <w:t>All the modules in monolithic applications are internal interfaces so they have a boundary between the modules as the size of the application increase the boundary fall apart.</w:t>
+      </w:r>
+    </w:p>
+    <w:p>
+      <w:pPr>
+        <w:spacing w:before="240" w:after="240"/>
+        <w:rPr>
+          <w:b/>
+          <w:sz w:val="28"/>
+          <w:szCs w:val="28"/>
+          <w:u w:val="single"/>
+        </w:rPr>
+      </w:pPr>
+    </w:p>
+    <w:p>
+      <w:pPr>
+        <w:spacing w:before="240" w:after="240"/>
+        <w:rPr>
+          <w:b/>
+          <w:sz w:val="28"/>
+          <w:szCs w:val="28"/>
+          <w:u w:val="single"/>
+        </w:rPr>
+      </w:pPr>
+    </w:p>
+    <w:p>
+      <w:pPr>
+        <w:spacing w:before="240" w:after="240"/>
+        <w:rPr>
+          <w:b/>
+          <w:sz w:val="28"/>
+          <w:szCs w:val="28"/>
+          <w:u w:val="single"/>
+        </w:rPr>
+      </w:pPr>
+    </w:p>
+    <w:p>
+      <w:pPr>
+        <w:spacing w:before="240" w:after="240"/>
+        <w:rPr>
+          <w:b/>
+          <w:sz w:val="28"/>
+          <w:szCs w:val="28"/>
+          <w:u w:val="single"/>
+        </w:rPr>
+      </w:pPr>
+      <w:proofErr w:type="gramStart"/>
+      <w:r>
+        <w:rPr>
+          <w:b/>
+          <w:sz w:val="28"/>
+          <w:szCs w:val="28"/>
+          <w:u w:val="single"/>
+        </w:rPr>
+        <w:lastRenderedPageBreak/>
+        <w:t>Modernization:-</w:t>
+      </w:r>
+      <w:proofErr w:type="gramEnd"/>
+    </w:p>
+    <w:p>
+      <w:pPr>
+        <w:spacing w:before="240" w:after="240"/>
+        <w:ind w:firstLine="720"/>
+        <w:rPr>
+          <w:sz w:val="28"/>
+          <w:szCs w:val="28"/>
+        </w:rPr>
+      </w:pPr>
+      <w:r>
+        <w:rPr>
+          <w:sz w:val="28"/>
+          <w:szCs w:val="28"/>
+        </w:rPr>
+        <w:t xml:space="preserve">The modernization of monolithic applications is time-consuming and expensive </w:t>
+      </w:r>
+      <w:proofErr w:type="gramStart"/>
+      <w:r>
+        <w:rPr>
+          <w:sz w:val="28"/>
+          <w:szCs w:val="28"/>
+        </w:rPr>
+        <w:t>its</w:t>
+      </w:r>
+      <w:proofErr w:type="gramEnd"/>
+      <w:r>
+        <w:rPr>
+          <w:sz w:val="28"/>
+          <w:szCs w:val="28"/>
+        </w:rPr>
+        <w:t xml:space="preserve"> need a whole app to modernized without disturbing the service.</w:t>
+      </w:r>
+    </w:p>
+    <w:p>
+      <w:pPr>
+        <w:spacing w:after="240"/>
+        <w:ind w:left="360"/>
+        <w:rPr>
+          <w:sz w:val="28"/>
+          <w:szCs w:val="28"/>
+        </w:rPr>
+      </w:pPr>
     </w:p>
     <w:p>
       <w:pPr>
@@ -1195,6 +1600,17 @@
     <w:semiHidden/>
     <w:unhideWhenUsed/>
   </w:style>
+  <w:style w:type="paragraph" w:styleId="ListParagraph">
+    <w:name w:val="List Paragraph"/>
+    <w:basedOn w:val="Normal"/>
+    <w:uiPriority w:val="34"/>
+    <w:qFormat/>
+    <w:rsid w:val="000C31F8"/>
+    <w:pPr>
+      <w:ind w:left="720"/>
+      <w:contextualSpacing/>
+    </w:pPr>
+  </w:style>
 </w:styles>
 </file>
 

</xml_diff>